<commit_message>
Fixing range of bugs and making methods more general
</commit_message>
<xml_diff>
--- a/documentation/Heat Stress Code Documentation.docx
+++ b/documentation/Heat Stress Code Documentation.docx
@@ -98,19 +98,19 @@
       <w:r>
         <w:t xml:space="preserve">ISIMIP3b data from </w:t>
       </w:r>
-      <w:commentRangeStart w:id="0"/>
-      <w:r>
-        <w:t xml:space="preserve">here </w:t>
-      </w:r>
-      <w:commentRangeEnd w:id="0"/>
-      <w:r>
-        <w:rPr>
-          <w:rStyle w:val="CommentReference"/>
-        </w:rPr>
-        <w:commentReference w:id="0"/>
-      </w:r>
-      <w:r>
-        <w:t xml:space="preserve">and proceed with script </w:t>
+      <w:r>
+        <w:t xml:space="preserve">the </w:t>
+      </w:r>
+      <w:proofErr w:type="spellStart"/>
+      <w:r>
+        <w:t>Github</w:t>
+      </w:r>
+      <w:proofErr w:type="spellEnd"/>
+      <w:r>
+        <w:t xml:space="preserve"> repo</w:t>
+      </w:r>
+      <w:r>
+        <w:t xml:space="preserve"> and proceed with script </w:t>
       </w:r>
       <w:r>
         <w:t>‘</w:t>
@@ -263,7 +263,7 @@
       <w:r>
         <w:t xml:space="preserve"> analysis uses the </w:t>
       </w:r>
-      <w:hyperlink r:id="rId8" w:history="1">
+      <w:hyperlink r:id="rId4" w:history="1">
         <w:proofErr w:type="spellStart"/>
         <w:r>
           <w:rPr>
@@ -279,7 +279,7 @@
       <w:r>
         <w:t xml:space="preserve">, developed in the framework of the </w:t>
       </w:r>
-      <w:hyperlink r:id="rId9" w:history="1">
+      <w:hyperlink r:id="rId5" w:history="1">
         <w:r>
           <w:rPr>
             <w:rStyle w:val="Hyperlink"/>
@@ -974,33 +974,6 @@
       </w:r>
       <w:r>
         <w:t>. In the latter you will see wet bulb temperature, natural wet bulb temperature and globe temperature.</w:t>
-      </w:r>
-    </w:p>
-    <w:p>
-      <w:pPr>
-        <w:spacing w:line="276" w:lineRule="auto"/>
-      </w:pPr>
-    </w:p>
-    <w:p>
-      <w:pPr>
-        <w:pStyle w:val="Heading2"/>
-        <w:spacing w:line="276" w:lineRule="auto"/>
-      </w:pPr>
-      <w:r>
-        <w:t>04_wbgt_create_</w:t>
-      </w:r>
-      <w:proofErr w:type="gramStart"/>
-      <w:r>
-        <w:t>plots.R</w:t>
-      </w:r>
-      <w:proofErr w:type="gramEnd"/>
-    </w:p>
-    <w:p>
-      <w:pPr>
-        <w:spacing w:line="276" w:lineRule="auto"/>
-      </w:pPr>
-      <w:r>
-        <w:t>This script generates publication-ready plots from the WBGT model runs in 03_wbgt_model.runs.R.</w:t>
       </w:r>
     </w:p>
     <w:p>
@@ -1016,53 +989,6 @@
     </w:sectPr>
   </w:body>
 </w:document>
-</file>
-
-<file path=word/comments.xml><?xml version="1.0" encoding="utf-8"?>
-<w:comments xmlns:wpc="http://schemas.microsoft.com/office/word/2010/wordprocessingCanvas" xmlns:cx="http://schemas.microsoft.com/office/drawing/2014/chartex" xmlns:cx1="http://schemas.microsoft.com/office/drawing/2015/9/8/chartex" xmlns:cx2="http://schemas.microsoft.com/office/drawing/2015/10/21/chartex" xmlns:cx3="http://schemas.microsoft.com/office/drawing/2016/5/9/chartex" xmlns:cx4="http://schemas.microsoft.com/office/drawing/2016/5/10/chartex" xmlns:cx5="http://schemas.microsoft.com/office/drawing/2016/5/11/chartex" xmlns:cx6="http://schemas.microsoft.com/office/drawing/2016/5/12/chartex" xmlns:cx7="http://schemas.microsoft.com/office/drawing/2016/5/13/chartex" xmlns:cx8="http://schemas.microsoft.com/office/drawing/2016/5/14/chartex" xmlns:mc="http://schemas.openxmlformats.org/markup-compatibility/2006" xmlns:aink="http://schemas.microsoft.com/office/drawing/2016/ink" xmlns:am3d="http://schemas.microsoft.com/office/drawing/2017/model3d" xmlns:o="urn:schemas-microsoft-com:office:office" xmlns:r="http://schemas.openxmlformats.org/officeDocument/2006/relationships" xmlns:m="http://schemas.openxmlformats.org/officeDocument/2006/math" xmlns:v="urn:schemas-microsoft-com:vml" xmlns:wp14="http://schemas.microsoft.com/office/word/2010/wordprocessingDrawing" xmlns:wp="http://schemas.openxmlformats.org/drawingml/2006/wordprocessingDrawing" xmlns:w10="urn:schemas-microsoft-com:office:word" xmlns:w="http://schemas.openxmlformats.org/wordprocessingml/2006/main" xmlns:w14="http://schemas.microsoft.com/office/word/2010/wordml" xmlns:w15="http://schemas.microsoft.com/office/word/2012/wordml" xmlns:w16cex="http://schemas.microsoft.com/office/word/2018/wordml/cex" xmlns:w16cid="http://schemas.microsoft.com/office/word/2016/wordml/cid" xmlns:w16="http://schemas.microsoft.com/office/word/2018/wordml" xmlns:w16sdtdh="http://schemas.microsoft.com/office/word/2020/wordml/sdtdatahash" xmlns:w16se="http://schemas.microsoft.com/office/word/2015/wordml/symex" xmlns:wpg="http://schemas.microsoft.com/office/word/2010/wordprocessingGroup" xmlns:wpi="http://schemas.microsoft.com/office/word/2010/wordprocessingInk" xmlns:wne="http://schemas.microsoft.com/office/word/2006/wordml" xmlns:wps="http://schemas.microsoft.com/office/word/2010/wordprocessingShape" mc:Ignorable="w14 w15 w16se w16cid w16 w16cex w16sdtdh wp14">
-  <w:comment w:id="0" w:author="Simon Tarr" w:date="2021-10-04T14:19:00Z" w:initials="ST">
-    <w:p>
-      <w:pPr>
-        <w:pStyle w:val="CommentText"/>
-      </w:pPr>
-      <w:r>
-        <w:rPr>
-          <w:rStyle w:val="CommentReference"/>
-        </w:rPr>
-        <w:annotationRef/>
-      </w:r>
-      <w:r>
-        <w:t>Add link once processed climate data is online</w:t>
-      </w:r>
-    </w:p>
-  </w:comment>
-</w:comments>
-</file>
-
-<file path=word/commentsExtended.xml><?xml version="1.0" encoding="utf-8"?>
-<w15:commentsEx xmlns:wpc="http://schemas.microsoft.com/office/word/2010/wordprocessingCanvas" xmlns:cx="http://schemas.microsoft.com/office/drawing/2014/chartex" xmlns:cx1="http://schemas.microsoft.com/office/drawing/2015/9/8/chartex" xmlns:cx2="http://schemas.microsoft.com/office/drawing/2015/10/21/chartex" xmlns:cx3="http://schemas.microsoft.com/office/drawing/2016/5/9/chartex" xmlns:cx4="http://schemas.microsoft.com/office/drawing/2016/5/10/chartex" xmlns:cx5="http://schemas.microsoft.com/office/drawing/2016/5/11/chartex" xmlns:cx6="http://schemas.microsoft.com/office/drawing/2016/5/12/chartex" xmlns:cx7="http://schemas.microsoft.com/office/drawing/2016/5/13/chartex" xmlns:cx8="http://schemas.microsoft.com/office/drawing/2016/5/14/chartex" xmlns:mc="http://schemas.openxmlformats.org/markup-compatibility/2006" xmlns:aink="http://schemas.microsoft.com/office/drawing/2016/ink" xmlns:am3d="http://schemas.microsoft.com/office/drawing/2017/model3d" xmlns:o="urn:schemas-microsoft-com:office:office" xmlns:r="http://schemas.openxmlformats.org/officeDocument/2006/relationships" xmlns:m="http://schemas.openxmlformats.org/officeDocument/2006/math" xmlns:v="urn:schemas-microsoft-com:vml" xmlns:wp14="http://schemas.microsoft.com/office/word/2010/wordprocessingDrawing" xmlns:wp="http://schemas.openxmlformats.org/drawingml/2006/wordprocessingDrawing" xmlns:w10="urn:schemas-microsoft-com:office:word" xmlns:w="http://schemas.openxmlformats.org/wordprocessingml/2006/main" xmlns:w14="http://schemas.microsoft.com/office/word/2010/wordml" xmlns:w15="http://schemas.microsoft.com/office/word/2012/wordml" xmlns:w16cex="http://schemas.microsoft.com/office/word/2018/wordml/cex" xmlns:w16cid="http://schemas.microsoft.com/office/word/2016/wordml/cid" xmlns:w16="http://schemas.microsoft.com/office/word/2018/wordml" xmlns:w16sdtdh="http://schemas.microsoft.com/office/word/2020/wordml/sdtdatahash" xmlns:w16se="http://schemas.microsoft.com/office/word/2015/wordml/symex" xmlns:wpg="http://schemas.microsoft.com/office/word/2010/wordprocessingGroup" xmlns:wpi="http://schemas.microsoft.com/office/word/2010/wordprocessingInk" xmlns:wne="http://schemas.microsoft.com/office/word/2006/wordml" xmlns:wps="http://schemas.microsoft.com/office/word/2010/wordprocessingShape" mc:Ignorable="w14 w15 w16se w16cid w16 w16cex w16sdtdh wp14">
-  <w15:commentEx w15:paraId="1D0D3F86" w15:done="0"/>
-</w15:commentsEx>
-</file>
-
-<file path=word/commentsExtensible.xml><?xml version="1.0" encoding="utf-8"?>
-<w16cex:commentsExtensible xmlns:wpc="http://schemas.microsoft.com/office/word/2010/wordprocessingCanvas" xmlns:cx="http://schemas.microsoft.com/office/drawing/2014/chartex" xmlns:cx1="http://schemas.microsoft.com/office/drawing/2015/9/8/chartex" xmlns:cx2="http://schemas.microsoft.com/office/drawing/2015/10/21/chartex" xmlns:cx3="http://schemas.microsoft.com/office/drawing/2016/5/9/chartex" xmlns:cx4="http://schemas.microsoft.com/office/drawing/2016/5/10/chartex" xmlns:cx5="http://schemas.microsoft.com/office/drawing/2016/5/11/chartex" xmlns:cx6="http://schemas.microsoft.com/office/drawing/2016/5/12/chartex" xmlns:cx7="http://schemas.microsoft.com/office/drawing/2016/5/13/chartex" xmlns:cx8="http://schemas.microsoft.com/office/drawing/2016/5/14/chartex" xmlns:mc="http://schemas.openxmlformats.org/markup-compatibility/2006" xmlns:aink="http://schemas.microsoft.com/office/drawing/2016/ink" xmlns:am3d="http://schemas.microsoft.com/office/drawing/2017/model3d" xmlns:o="urn:schemas-microsoft-com:office:office" xmlns:r="http://schemas.openxmlformats.org/officeDocument/2006/relationships" xmlns:m="http://schemas.openxmlformats.org/officeDocument/2006/math" xmlns:v="urn:schemas-microsoft-com:vml" xmlns:wp14="http://schemas.microsoft.com/office/word/2010/wordprocessingDrawing" xmlns:wp="http://schemas.openxmlformats.org/drawingml/2006/wordprocessingDrawing" xmlns:w10="urn:schemas-microsoft-com:office:word" xmlns:w="http://schemas.openxmlformats.org/wordprocessingml/2006/main" xmlns:w14="http://schemas.microsoft.com/office/word/2010/wordml" xmlns:w15="http://schemas.microsoft.com/office/word/2012/wordml" xmlns:w16cex="http://schemas.microsoft.com/office/word/2018/wordml/cex" xmlns:w16cid="http://schemas.microsoft.com/office/word/2016/wordml/cid" xmlns:w16="http://schemas.microsoft.com/office/word/2018/wordml" xmlns:w16sdtdh="http://schemas.microsoft.com/office/word/2020/wordml/sdtdatahash" xmlns:w16se="http://schemas.microsoft.com/office/word/2015/wordml/symex" xmlns:wpg="http://schemas.microsoft.com/office/word/2010/wordprocessingGroup" xmlns:wpi="http://schemas.microsoft.com/office/word/2010/wordprocessingInk" xmlns:wne="http://schemas.microsoft.com/office/word/2006/wordml" xmlns:wps="http://schemas.microsoft.com/office/word/2010/wordprocessingShape" mc:Ignorable="w14 w15 w16se w16cid w16 w16cex w16sdtdh wp14">
-  <w16cex:commentExtensible w16cex:durableId="25058BF1" w16cex:dateUtc="2021-10-04T13:19:00Z"/>
-</w16cex:commentsExtensible>
-</file>
-
-<file path=word/commentsIds.xml><?xml version="1.0" encoding="utf-8"?>
-<w16cid:commentsIds xmlns:wpc="http://schemas.microsoft.com/office/word/2010/wordprocessingCanvas" xmlns:cx="http://schemas.microsoft.com/office/drawing/2014/chartex" xmlns:cx1="http://schemas.microsoft.com/office/drawing/2015/9/8/chartex" xmlns:cx2="http://schemas.microsoft.com/office/drawing/2015/10/21/chartex" xmlns:cx3="http://schemas.microsoft.com/office/drawing/2016/5/9/chartex" xmlns:cx4="http://schemas.microsoft.com/office/drawing/2016/5/10/chartex" xmlns:cx5="http://schemas.microsoft.com/office/drawing/2016/5/11/chartex" xmlns:cx6="http://schemas.microsoft.com/office/drawing/2016/5/12/chartex" xmlns:cx7="http://schemas.microsoft.com/office/drawing/2016/5/13/chartex" xmlns:cx8="http://schemas.microsoft.com/office/drawing/2016/5/14/chartex" xmlns:mc="http://schemas.openxmlformats.org/markup-compatibility/2006" xmlns:aink="http://schemas.microsoft.com/office/drawing/2016/ink" xmlns:am3d="http://schemas.microsoft.com/office/drawing/2017/model3d" xmlns:o="urn:schemas-microsoft-com:office:office" xmlns:r="http://schemas.openxmlformats.org/officeDocument/2006/relationships" xmlns:m="http://schemas.openxmlformats.org/officeDocument/2006/math" xmlns:v="urn:schemas-microsoft-com:vml" xmlns:wp14="http://schemas.microsoft.com/office/word/2010/wordprocessingDrawing" xmlns:wp="http://schemas.openxmlformats.org/drawingml/2006/wordprocessingDrawing" xmlns:w10="urn:schemas-microsoft-com:office:word" xmlns:w="http://schemas.openxmlformats.org/wordprocessingml/2006/main" xmlns:w14="http://schemas.microsoft.com/office/word/2010/wordml" xmlns:w15="http://schemas.microsoft.com/office/word/2012/wordml" xmlns:w16cex="http://schemas.microsoft.com/office/word/2018/wordml/cex" xmlns:w16cid="http://schemas.microsoft.com/office/word/2016/wordml/cid" xmlns:w16="http://schemas.microsoft.com/office/word/2018/wordml" xmlns:w16sdtdh="http://schemas.microsoft.com/office/word/2020/wordml/sdtdatahash" xmlns:w16se="http://schemas.microsoft.com/office/word/2015/wordml/symex" xmlns:wpg="http://schemas.microsoft.com/office/word/2010/wordprocessingGroup" xmlns:wpi="http://schemas.microsoft.com/office/word/2010/wordprocessingInk" xmlns:wne="http://schemas.microsoft.com/office/word/2006/wordml" xmlns:wps="http://schemas.microsoft.com/office/word/2010/wordprocessingShape" mc:Ignorable="w14 w15 w16se w16cid w16 w16cex w16sdtdh wp14">
-  <w16cid:commentId w16cid:paraId="1D0D3F86" w16cid:durableId="25058BF1"/>
-</w16cid:commentsIds>
-</file>
-
-<file path=word/people.xml><?xml version="1.0" encoding="utf-8"?>
-<w15:people xmlns:wpc="http://schemas.microsoft.com/office/word/2010/wordprocessingCanvas" xmlns:cx="http://schemas.microsoft.com/office/drawing/2014/chartex" xmlns:cx1="http://schemas.microsoft.com/office/drawing/2015/9/8/chartex" xmlns:cx2="http://schemas.microsoft.com/office/drawing/2015/10/21/chartex" xmlns:cx3="http://schemas.microsoft.com/office/drawing/2016/5/9/chartex" xmlns:cx4="http://schemas.microsoft.com/office/drawing/2016/5/10/chartex" xmlns:cx5="http://schemas.microsoft.com/office/drawing/2016/5/11/chartex" xmlns:cx6="http://schemas.microsoft.com/office/drawing/2016/5/12/chartex" xmlns:cx7="http://schemas.microsoft.com/office/drawing/2016/5/13/chartex" xmlns:cx8="http://schemas.microsoft.com/office/drawing/2016/5/14/chartex" xmlns:mc="http://schemas.openxmlformats.org/markup-compatibility/2006" xmlns:aink="http://schemas.microsoft.com/office/drawing/2016/ink" xmlns:am3d="http://schemas.microsoft.com/office/drawing/2017/model3d" xmlns:o="urn:schemas-microsoft-com:office:office" xmlns:r="http://schemas.openxmlformats.org/officeDocument/2006/relationships" xmlns:m="http://schemas.openxmlformats.org/officeDocument/2006/math" xmlns:v="urn:schemas-microsoft-com:vml" xmlns:wp14="http://schemas.microsoft.com/office/word/2010/wordprocessingDrawing" xmlns:wp="http://schemas.openxmlformats.org/drawingml/2006/wordprocessingDrawing" xmlns:w10="urn:schemas-microsoft-com:office:word" xmlns:w="http://schemas.openxmlformats.org/wordprocessingml/2006/main" xmlns:w14="http://schemas.microsoft.com/office/word/2010/wordml" xmlns:w15="http://schemas.microsoft.com/office/word/2012/wordml" xmlns:w16cex="http://schemas.microsoft.com/office/word/2018/wordml/cex" xmlns:w16cid="http://schemas.microsoft.com/office/word/2016/wordml/cid" xmlns:w16="http://schemas.microsoft.com/office/word/2018/wordml" xmlns:w16sdtdh="http://schemas.microsoft.com/office/word/2020/wordml/sdtdatahash" xmlns:w16se="http://schemas.microsoft.com/office/word/2015/wordml/symex" xmlns:wpg="http://schemas.microsoft.com/office/word/2010/wordprocessingGroup" xmlns:wpi="http://schemas.microsoft.com/office/word/2010/wordprocessingInk" xmlns:wne="http://schemas.microsoft.com/office/word/2006/wordml" xmlns:wps="http://schemas.microsoft.com/office/word/2010/wordprocessingShape" mc:Ignorable="w14 w15 w16se w16cid w16 w16cex w16sdtdh wp14">
-  <w15:person w15:author="Simon Tarr">
-    <w15:presenceInfo w15:providerId="AD" w15:userId="S::simon@strdata.co.uk::17353af9-5434-4a86-b1b2-f985b40e41d3"/>
-  </w15:person>
-</w15:people>
 </file>
 
 <file path=word/styles.xml><?xml version="1.0" encoding="utf-8"?>

</xml_diff>

<commit_message>
Updated documentation with some explanation about script 00
</commit_message>
<xml_diff>
--- a/documentation/Heat Stress Code Documentation.docx
+++ b/documentation/Heat Stress Code Documentation.docx
@@ -320,6 +320,70 @@
         <w:spacing w:line="276" w:lineRule="auto"/>
       </w:pPr>
       <w:r>
+        <w:t>00_wbgt_create_</w:t>
+      </w:r>
+      <w:proofErr w:type="gramStart"/>
+      <w:r>
+        <w:t>coordinates.R</w:t>
+      </w:r>
+      <w:proofErr w:type="gramEnd"/>
+    </w:p>
+    <w:p>
+      <w:pPr>
+        <w:spacing w:line="276" w:lineRule="auto"/>
+      </w:pPr>
+      <w:r>
+        <w:t xml:space="preserve">This script is a data preparation script which sets the area of extent for the whole analysis. You must run this analysis the first time you run the code on your machine and </w:t>
+      </w:r>
+      <w:r>
+        <w:rPr>
+          <w:i/>
+          <w:iCs/>
+        </w:rPr>
+        <w:t xml:space="preserve">whenever you wish to change the study area’s extent. </w:t>
+      </w:r>
+    </w:p>
+    <w:p>
+      <w:pPr>
+        <w:spacing w:line="276" w:lineRule="auto"/>
+      </w:pPr>
+    </w:p>
+    <w:p>
+      <w:pPr>
+        <w:spacing w:line="276" w:lineRule="auto"/>
+      </w:pPr>
+      <w:r>
+        <w:t xml:space="preserve">In short, this script takes an input shapefile which defines your study </w:t>
+      </w:r>
+      <w:r>
+        <w:t>area and</w:t>
+      </w:r>
+      <w:r>
+        <w:t xml:space="preserve"> creates output </w:t>
+      </w:r>
+      <w:proofErr w:type="spellStart"/>
+      <w:r>
+        <w:t>dataframes</w:t>
+      </w:r>
+      <w:proofErr w:type="spellEnd"/>
+      <w:r>
+        <w:t xml:space="preserve"> of cell centroids and kiln locations. </w:t>
+      </w:r>
+      <w:r>
+        <w:t>Without running this script, the rest of the scripts in the repository won’t ‘know’ where your study area is.</w:t>
+      </w:r>
+    </w:p>
+    <w:p>
+      <w:pPr>
+        <w:spacing w:line="276" w:lineRule="auto"/>
+      </w:pPr>
+    </w:p>
+    <w:p>
+      <w:pPr>
+        <w:pStyle w:val="Heading2"/>
+        <w:spacing w:line="276" w:lineRule="auto"/>
+      </w:pPr>
+      <w:r>
         <w:t>01_wbgt_create_climate_</w:t>
       </w:r>
       <w:proofErr w:type="gramStart"/>
@@ -379,6 +443,7 @@
         <w:spacing w:line="276" w:lineRule="auto"/>
       </w:pPr>
       <w:r>
+        <w:lastRenderedPageBreak/>
         <w:t>Original ISIMIP3b data is supplied in (mostly) decadal blocks with the time span taking the form of 2021-01-01 to 2030-12-</w:t>
       </w:r>
       <w:r>
@@ -417,14 +482,357 @@
         <w:spacing w:line="276" w:lineRule="auto"/>
       </w:pPr>
       <w:r>
-        <w:t xml:space="preserve">I have written a small function which creates the cropped, masked and stacked raster files. This function must be run for each climate layer, GCM and emissions scenario. Therefore, </w:t>
-      </w:r>
+        <w:t>I have written a small function which creates the cropped, masked and stacked raster files. This function must be run for each climate layer, GCM and emissions scenario. Therefore, for each GCM (</w:t>
+      </w:r>
+      <w:r>
+        <w:t xml:space="preserve">n = 5, </w:t>
+      </w:r>
+      <w:proofErr w:type="gramStart"/>
+      <w:r>
+        <w:t>e.g.</w:t>
+      </w:r>
+      <w:proofErr w:type="gramEnd"/>
+      <w:r>
+        <w:t xml:space="preserve"> GFDL-ESM4M) the function will need to be run 12 times; for each climate variable</w:t>
+      </w:r>
+      <w:r>
+        <w:t xml:space="preserve"> (n=4)</w:t>
+      </w:r>
+      <w:r>
+        <w:t xml:space="preserve"> it needs to be run for </w:t>
+      </w:r>
+      <w:r>
+        <w:t xml:space="preserve">the three different emissions scenarios (SSP126, SSP370, SSP585). The function outputs the climate data into the project’s root </w:t>
+      </w:r>
+      <w:proofErr w:type="gramStart"/>
+      <w:r>
+        <w:t>directory</w:t>
+      </w:r>
+      <w:proofErr w:type="gramEnd"/>
+      <w:r>
+        <w:t xml:space="preserve"> and it is up to the user to put them into a sensible directory structure. I recommend something like </w:t>
+      </w:r>
+      <w:r>
+        <w:t>"output/climate_data/gfdl-esm4/spp126/hursAdjust_gfdl_2021_2050_ssp126.nc"</w:t>
+      </w:r>
+    </w:p>
+    <w:p>
+      <w:pPr>
+        <w:spacing w:line="276" w:lineRule="auto"/>
+      </w:pPr>
+    </w:p>
+    <w:p>
+      <w:pPr>
+        <w:spacing w:line="276" w:lineRule="auto"/>
+      </w:pPr>
+      <w:r>
+        <w:t>This code could be refactored into a single function to reduce verbosity. However, I felt that for the present analysis, it would be useful to provide overly verbose code for the sake of clarity.</w:t>
+      </w:r>
+    </w:p>
+    <w:p>
+      <w:pPr>
+        <w:spacing w:line="276" w:lineRule="auto"/>
+      </w:pPr>
+    </w:p>
+    <w:p>
+      <w:pPr>
+        <w:pStyle w:val="Heading2"/>
+        <w:spacing w:line="276" w:lineRule="auto"/>
+      </w:pPr>
+      <w:r>
+        <w:t>02_wbgt_create_climate_</w:t>
+      </w:r>
+      <w:proofErr w:type="gramStart"/>
+      <w:r>
+        <w:t>dataframes</w:t>
+      </w:r>
+      <w:r>
+        <w:t>.R</w:t>
+      </w:r>
+      <w:proofErr w:type="gramEnd"/>
+    </w:p>
+    <w:p>
+      <w:pPr>
+        <w:spacing w:line="276" w:lineRule="auto"/>
+      </w:pPr>
+      <w:r>
+        <w:t xml:space="preserve">This script takes the </w:t>
+      </w:r>
+      <w:r>
+        <w:t>cropped</w:t>
+      </w:r>
+      <w:r>
+        <w:t xml:space="preserve"> ISIMIP3b climate data and returns </w:t>
+      </w:r>
+      <w:proofErr w:type="spellStart"/>
+      <w:r>
+        <w:t>tibbles</w:t>
+      </w:r>
+      <w:proofErr w:type="spellEnd"/>
+      <w:r>
+        <w:t xml:space="preserve"> for each point across the landscape</w:t>
+      </w:r>
+      <w:r>
+        <w:t xml:space="preserve"> using the </w:t>
+      </w:r>
+      <w:r>
+        <w:t xml:space="preserve">function </w:t>
+      </w:r>
+      <w:proofErr w:type="spellStart"/>
+      <w:r>
+        <w:t>create_wbgt_</w:t>
+      </w:r>
+      <w:proofErr w:type="gramStart"/>
+      <w:r>
+        <w:t>df</w:t>
+      </w:r>
+      <w:proofErr w:type="spellEnd"/>
+      <w:r>
+        <w:t>(</w:t>
+      </w:r>
+      <w:proofErr w:type="gramEnd"/>
+      <w:r>
+        <w:t xml:space="preserve">). Running this function </w:t>
+      </w:r>
+      <w:r>
+        <w:t>creates a list of length 1</w:t>
+      </w:r>
+      <w:r>
+        <w:t>302</w:t>
+      </w:r>
+      <w:r>
+        <w:t xml:space="preserve"> (one element for every point across India at 0.5x0.5 resolution ISIMIP3b climate data)</w:t>
+      </w:r>
+      <w:r>
+        <w:t xml:space="preserve">. </w:t>
+      </w:r>
+      <w:r>
+        <w:t>Each element in the</w:t>
+      </w:r>
+      <w:r>
+        <w:t xml:space="preserve"> </w:t>
+      </w:r>
+      <w:r>
+        <w:t xml:space="preserve">list </w:t>
+      </w:r>
+      <w:r>
+        <w:t xml:space="preserve">is a </w:t>
+      </w:r>
+      <w:proofErr w:type="spellStart"/>
+      <w:r>
+        <w:t>tibble</w:t>
+      </w:r>
+      <w:proofErr w:type="spellEnd"/>
+      <w:r>
+        <w:t xml:space="preserve"> which </w:t>
+      </w:r>
+      <w:r>
+        <w:t>has 10,957 rows – each row represents 1 day across the 2021 – 2050 time period.</w:t>
+      </w:r>
+      <w:r>
+        <w:t xml:space="preserve"> Each element contains the following data: dat</w:t>
+      </w:r>
+      <w:r>
+        <w:t>e</w:t>
+      </w:r>
+      <w:r>
+        <w:t>, mean temperature,</w:t>
+      </w:r>
+      <w:r>
+        <w:t xml:space="preserve"> maximum temperature,</w:t>
+      </w:r>
+      <w:r>
+        <w:t xml:space="preserve"> dewpoint (calculated from </w:t>
+      </w:r>
+      <w:proofErr w:type="gramStart"/>
+      <w:r>
+        <w:t>frost::</w:t>
+      </w:r>
+      <w:proofErr w:type="spellStart"/>
+      <w:proofErr w:type="gramEnd"/>
+      <w:r>
+        <w:t>calcDewPoint</w:t>
+      </w:r>
+      <w:proofErr w:type="spellEnd"/>
+      <w:r>
+        <w:t>(), relative humidity, windspeed and shortwave solar radiation.</w:t>
+      </w:r>
+    </w:p>
+    <w:p>
+      <w:pPr>
+        <w:spacing w:line="276" w:lineRule="auto"/>
+      </w:pPr>
+    </w:p>
+    <w:p>
+      <w:pPr>
+        <w:spacing w:line="276" w:lineRule="auto"/>
+      </w:pPr>
+      <w:r>
+        <w:t xml:space="preserve">The outputs from </w:t>
+      </w:r>
+      <w:proofErr w:type="spellStart"/>
+      <w:r>
+        <w:t>create_wbgt_</w:t>
+      </w:r>
+      <w:proofErr w:type="gramStart"/>
+      <w:r>
+        <w:t>df</w:t>
+      </w:r>
+      <w:proofErr w:type="spellEnd"/>
+      <w:r>
+        <w:t>(</w:t>
+      </w:r>
+      <w:proofErr w:type="gramEnd"/>
+      <w:r>
+        <w:t>) are used in 03_wbgt_run_models.R to run the various WBGT methods.</w:t>
+      </w:r>
+    </w:p>
+    <w:p>
+      <w:pPr>
+        <w:spacing w:line="276" w:lineRule="auto"/>
+      </w:pPr>
+    </w:p>
+    <w:p>
+      <w:pPr>
+        <w:pStyle w:val="Heading2"/>
+        <w:spacing w:line="276" w:lineRule="auto"/>
+      </w:pPr>
+      <w:r>
+        <w:t>03_wbgt_run_</w:t>
+      </w:r>
+      <w:proofErr w:type="gramStart"/>
+      <w:r>
+        <w:t>models.R</w:t>
+      </w:r>
+      <w:proofErr w:type="gramEnd"/>
+    </w:p>
+    <w:p>
+      <w:pPr>
+        <w:spacing w:line="276" w:lineRule="auto"/>
+      </w:pPr>
+      <w:r>
+        <w:t xml:space="preserve">This script is primarily responsible for running WBGT models from the climate </w:t>
+      </w:r>
+      <w:proofErr w:type="spellStart"/>
+      <w:r>
+        <w:t>dataframes</w:t>
+      </w:r>
+      <w:proofErr w:type="spellEnd"/>
+      <w:r>
+        <w:t xml:space="preserve"> generated from 02_wbgt_create_climate_dataframes.R</w:t>
+      </w:r>
+      <w:r>
+        <w:t>. All logic is wrapped in the function run_</w:t>
+      </w:r>
+      <w:proofErr w:type="gramStart"/>
+      <w:r>
+        <w:t>wbgt(</w:t>
+      </w:r>
+      <w:proofErr w:type="gramEnd"/>
+      <w:r>
+        <w:t>).</w:t>
+      </w:r>
+      <w:r>
+        <w:t xml:space="preserve"> When running the Bernard and </w:t>
+      </w:r>
+      <w:proofErr w:type="spellStart"/>
+      <w:r>
+        <w:t>Liljegren</w:t>
+      </w:r>
+      <w:proofErr w:type="spellEnd"/>
+      <w:r>
+        <w:t xml:space="preserve"> models, the function executes the model runs in parallel to reduce computation time. Note that the </w:t>
+      </w:r>
+      <w:proofErr w:type="spellStart"/>
+      <w:r>
+        <w:t>Liljegren</w:t>
+      </w:r>
+      <w:proofErr w:type="spellEnd"/>
+      <w:r>
+        <w:t xml:space="preserve"> methodology is complex and thus takes longer to run. Whereas the Stull (2011) model will run across the entire study extent in a few seconds, </w:t>
+      </w:r>
+      <w:proofErr w:type="spellStart"/>
+      <w:r>
+        <w:t>Liljegren</w:t>
+      </w:r>
+      <w:proofErr w:type="spellEnd"/>
+      <w:r>
+        <w:t xml:space="preserve"> (2008) takes approximately 45 minutes (on a 2020 MacBook Air M1 with 16GB RAM.)</w:t>
+      </w:r>
+    </w:p>
+    <w:p>
+      <w:pPr>
+        <w:spacing w:line="276" w:lineRule="auto"/>
+      </w:pPr>
+    </w:p>
+    <w:p>
+      <w:pPr>
+        <w:spacing w:line="276" w:lineRule="auto"/>
+      </w:pPr>
       <w:r>
         <w:lastRenderedPageBreak/>
-        <w:t>for each GCM (</w:t>
-      </w:r>
-      <w:r>
-        <w:t xml:space="preserve">n = 5, </w:t>
+        <w:t>run_</w:t>
+      </w:r>
+      <w:proofErr w:type="gramStart"/>
+      <w:r>
+        <w:t>wbgt(</w:t>
+      </w:r>
+      <w:proofErr w:type="gramEnd"/>
+      <w:r>
+        <w:t>) must be run for every combination of GCM, climate scenario and WBGT model (on the assumption you’re interested in all combinations.) There are 5 GCMs, 3 climate scenarios and 3 WBGT models leading to 5*3*3</w:t>
+      </w:r>
+      <w:r>
+        <w:t xml:space="preserve"> </w:t>
+      </w:r>
+      <w:r>
+        <w:t>=</w:t>
+      </w:r>
+      <w:r>
+        <w:t xml:space="preserve"> </w:t>
+      </w:r>
+      <w:r>
+        <w:t>45 calls to run_</w:t>
+      </w:r>
+      <w:proofErr w:type="gramStart"/>
+      <w:r>
+        <w:t>wbgt(</w:t>
+      </w:r>
+      <w:proofErr w:type="gramEnd"/>
+      <w:r>
+        <w:t>)</w:t>
+      </w:r>
+    </w:p>
+    <w:p>
+      <w:pPr>
+        <w:spacing w:line="276" w:lineRule="auto"/>
+      </w:pPr>
+    </w:p>
+    <w:p>
+      <w:pPr>
+        <w:spacing w:line="276" w:lineRule="auto"/>
+      </w:pPr>
+      <w:r>
+        <w:t xml:space="preserve">This script is designed to generate two different </w:t>
+      </w:r>
+      <w:r>
+        <w:t>‘</w:t>
+      </w:r>
+      <w:r>
+        <w:t>kinds</w:t>
+      </w:r>
+      <w:r>
+        <w:t>’</w:t>
+      </w:r>
+      <w:r>
+        <w:t xml:space="preserve"> of </w:t>
+      </w:r>
+      <w:proofErr w:type="spellStart"/>
+      <w:r>
+        <w:t>dataframe</w:t>
+      </w:r>
+      <w:proofErr w:type="spellEnd"/>
+      <w:r>
+        <w:t>. The first (</w:t>
       </w:r>
       <w:proofErr w:type="gramStart"/>
       <w:r>
@@ -432,130 +840,13 @@
       </w:r>
       <w:proofErr w:type="gramEnd"/>
       <w:r>
-        <w:t xml:space="preserve"> GFDL-ESM4M) the function will need to be run 12 times; for each climate variable</w:t>
-      </w:r>
-      <w:r>
-        <w:t xml:space="preserve"> (n=4)</w:t>
-      </w:r>
-      <w:r>
-        <w:t xml:space="preserve"> it needs to be run for </w:t>
-      </w:r>
-      <w:r>
-        <w:t xml:space="preserve">the three different emissions scenarios (SSP126, SSP370, SSP585). The function outputs the climate data into the project’s root </w:t>
-      </w:r>
-      <w:proofErr w:type="gramStart"/>
-      <w:r>
-        <w:t>directory</w:t>
-      </w:r>
-      <w:proofErr w:type="gramEnd"/>
-      <w:r>
-        <w:t xml:space="preserve"> and it is up to the user to put them into a sensible directory structure. I recommend something like </w:t>
-      </w:r>
-      <w:r>
-        <w:t>"output/climate_data/gfdl-esm4/spp126/hursAdjust_gfdl_2021_2050_ssp126.nc"</w:t>
-      </w:r>
-    </w:p>
-    <w:p>
-      <w:pPr>
-        <w:spacing w:line="276" w:lineRule="auto"/>
-      </w:pPr>
-    </w:p>
-    <w:p>
-      <w:pPr>
-        <w:spacing w:line="276" w:lineRule="auto"/>
-      </w:pPr>
-      <w:r>
-        <w:t>This code could be refactored into a single function to reduce verbosity. However, I felt that for the present analysis, it would be useful to provide overly verbose code for the sake of clarity.</w:t>
-      </w:r>
-    </w:p>
-    <w:p>
-      <w:pPr>
-        <w:spacing w:line="276" w:lineRule="auto"/>
-      </w:pPr>
-    </w:p>
-    <w:p>
-      <w:pPr>
-        <w:pStyle w:val="Heading2"/>
-        <w:spacing w:line="276" w:lineRule="auto"/>
-      </w:pPr>
-      <w:r>
-        <w:t>02_wbgt_create_climate_</w:t>
-      </w:r>
-      <w:proofErr w:type="gramStart"/>
-      <w:r>
-        <w:t>dataframes</w:t>
-      </w:r>
-      <w:r>
-        <w:t>.R</w:t>
-      </w:r>
-      <w:proofErr w:type="gramEnd"/>
-    </w:p>
-    <w:p>
-      <w:pPr>
-        <w:spacing w:line="276" w:lineRule="auto"/>
-      </w:pPr>
-      <w:r>
-        <w:t xml:space="preserve">This script takes the </w:t>
-      </w:r>
-      <w:r>
-        <w:t>cropped</w:t>
-      </w:r>
-      <w:r>
-        <w:t xml:space="preserve"> ISIMIP3b climate data and returns </w:t>
-      </w:r>
-      <w:proofErr w:type="spellStart"/>
-      <w:r>
-        <w:t>tibbles</w:t>
-      </w:r>
-      <w:proofErr w:type="spellEnd"/>
-      <w:r>
-        <w:t xml:space="preserve"> for each point across the landscape</w:t>
-      </w:r>
-      <w:r>
-        <w:t xml:space="preserve"> using the </w:t>
-      </w:r>
-      <w:r>
-        <w:t xml:space="preserve">function </w:t>
-      </w:r>
-      <w:proofErr w:type="spellStart"/>
-      <w:r>
-        <w:t>create_wbgt_</w:t>
-      </w:r>
-      <w:proofErr w:type="gramStart"/>
-      <w:r>
-        <w:t>df</w:t>
-      </w:r>
-      <w:proofErr w:type="spellEnd"/>
-      <w:r>
-        <w:t>(</w:t>
-      </w:r>
-      <w:proofErr w:type="gramEnd"/>
-      <w:r>
-        <w:t xml:space="preserve">). Running this function </w:t>
-      </w:r>
-      <w:r>
-        <w:t>creates a list of length 1</w:t>
-      </w:r>
-      <w:r>
-        <w:t>302</w:t>
-      </w:r>
-      <w:r>
-        <w:t xml:space="preserve"> (one element for every point across India at 0.5x0.5 resolution ISIMIP3b climate data)</w:t>
-      </w:r>
-      <w:r>
-        <w:t xml:space="preserve">. </w:t>
-      </w:r>
-      <w:r>
-        <w:t>Each element in the</w:t>
-      </w:r>
-      <w:r>
         <w:t xml:space="preserve"> </w:t>
       </w:r>
       <w:r>
-        <w:t xml:space="preserve">list </w:t>
-      </w:r>
-      <w:r>
-        <w:t xml:space="preserve">is a </w:t>
+        <w:t>gfdl_ssp126_stull</w:t>
+      </w:r>
+      <w:r>
+        <w:t xml:space="preserve">) is a list of length 1302; an element for every point across the landscape. Within each element there’s a </w:t>
       </w:r>
       <w:proofErr w:type="spellStart"/>
       <w:r>
@@ -563,235 +854,6 @@
       </w:r>
       <w:proofErr w:type="spellEnd"/>
       <w:r>
-        <w:t xml:space="preserve"> which </w:t>
-      </w:r>
-      <w:r>
-        <w:t>has 10,957 rows – each row represents 1 day across the 2021 – 2050 time period.</w:t>
-      </w:r>
-      <w:r>
-        <w:t xml:space="preserve"> Each element contains the following data: dat</w:t>
-      </w:r>
-      <w:r>
-        <w:t>e</w:t>
-      </w:r>
-      <w:r>
-        <w:t>, mean temperature,</w:t>
-      </w:r>
-      <w:r>
-        <w:t xml:space="preserve"> maximum temperature,</w:t>
-      </w:r>
-      <w:r>
-        <w:t xml:space="preserve"> dewpoint (calculated from </w:t>
-      </w:r>
-      <w:proofErr w:type="gramStart"/>
-      <w:r>
-        <w:t>frost::</w:t>
-      </w:r>
-      <w:proofErr w:type="spellStart"/>
-      <w:proofErr w:type="gramEnd"/>
-      <w:r>
-        <w:t>calcDewPoint</w:t>
-      </w:r>
-      <w:proofErr w:type="spellEnd"/>
-      <w:r>
-        <w:t>(), relative humidity, windspeed and shortwave solar radiation.</w:t>
-      </w:r>
-    </w:p>
-    <w:p>
-      <w:pPr>
-        <w:spacing w:line="276" w:lineRule="auto"/>
-      </w:pPr>
-    </w:p>
-    <w:p>
-      <w:pPr>
-        <w:spacing w:line="276" w:lineRule="auto"/>
-      </w:pPr>
-      <w:r>
-        <w:t xml:space="preserve">The outputs from </w:t>
-      </w:r>
-      <w:proofErr w:type="spellStart"/>
-      <w:r>
-        <w:t>create_wbgt_</w:t>
-      </w:r>
-      <w:proofErr w:type="gramStart"/>
-      <w:r>
-        <w:t>df</w:t>
-      </w:r>
-      <w:proofErr w:type="spellEnd"/>
-      <w:r>
-        <w:t>(</w:t>
-      </w:r>
-      <w:proofErr w:type="gramEnd"/>
-      <w:r>
-        <w:t>) are used in 03_wbgt_run_models.R to run the various WBGT methods.</w:t>
-      </w:r>
-    </w:p>
-    <w:p>
-      <w:pPr>
-        <w:spacing w:line="276" w:lineRule="auto"/>
-      </w:pPr>
-    </w:p>
-    <w:p>
-      <w:pPr>
-        <w:pStyle w:val="Heading2"/>
-        <w:spacing w:line="276" w:lineRule="auto"/>
-      </w:pPr>
-      <w:r>
-        <w:t>03_wbgt_run_</w:t>
-      </w:r>
-      <w:proofErr w:type="gramStart"/>
-      <w:r>
-        <w:t>models.R</w:t>
-      </w:r>
-      <w:proofErr w:type="gramEnd"/>
-    </w:p>
-    <w:p>
-      <w:pPr>
-        <w:spacing w:line="276" w:lineRule="auto"/>
-      </w:pPr>
-      <w:r>
-        <w:t xml:space="preserve">This script is primarily responsible for running WBGT models from the climate </w:t>
-      </w:r>
-      <w:proofErr w:type="spellStart"/>
-      <w:r>
-        <w:t>dataframes</w:t>
-      </w:r>
-      <w:proofErr w:type="spellEnd"/>
-      <w:r>
-        <w:t xml:space="preserve"> generated from 02_wbgt_create_climate_dataframes.R</w:t>
-      </w:r>
-      <w:r>
-        <w:t>. All logic is wrapped in the function run_</w:t>
-      </w:r>
-      <w:proofErr w:type="gramStart"/>
-      <w:r>
-        <w:t>wbgt(</w:t>
-      </w:r>
-      <w:proofErr w:type="gramEnd"/>
-      <w:r>
-        <w:t>).</w:t>
-      </w:r>
-      <w:r>
-        <w:t xml:space="preserve"> When running the Bernard and </w:t>
-      </w:r>
-      <w:proofErr w:type="spellStart"/>
-      <w:r>
-        <w:t>Liljegren</w:t>
-      </w:r>
-      <w:proofErr w:type="spellEnd"/>
-      <w:r>
-        <w:t xml:space="preserve"> models, the function executes the model runs in parallel to reduce computation time. Note that the </w:t>
-      </w:r>
-      <w:proofErr w:type="spellStart"/>
-      <w:r>
-        <w:t>Liljegren</w:t>
-      </w:r>
-      <w:proofErr w:type="spellEnd"/>
-      <w:r>
-        <w:t xml:space="preserve"> methodology is complex and thus takes longer to run. Whereas the Stull (2011) model will run across the entire study extent in a few seconds, </w:t>
-      </w:r>
-      <w:proofErr w:type="spellStart"/>
-      <w:r>
-        <w:t>Liljegren</w:t>
-      </w:r>
-      <w:proofErr w:type="spellEnd"/>
-      <w:r>
-        <w:t xml:space="preserve"> (2008) takes approximately 45 minutes (on a 2020 MacBook Air M1 with 16GB RAM.)</w:t>
-      </w:r>
-    </w:p>
-    <w:p>
-      <w:pPr>
-        <w:spacing w:line="276" w:lineRule="auto"/>
-      </w:pPr>
-    </w:p>
-    <w:p>
-      <w:pPr>
-        <w:spacing w:line="276" w:lineRule="auto"/>
-      </w:pPr>
-      <w:r>
-        <w:t>run_</w:t>
-      </w:r>
-      <w:proofErr w:type="gramStart"/>
-      <w:r>
-        <w:t>wbgt(</w:t>
-      </w:r>
-      <w:proofErr w:type="gramEnd"/>
-      <w:r>
-        <w:t>) must be run for every combination of GCM, climate scenario and WBGT model (on the assumption you’re interested in all combinations.) There are 5 GCMs, 3 climate scenarios and 3 WBGT models leading to 5*3*3</w:t>
-      </w:r>
-      <w:r>
-        <w:t xml:space="preserve"> </w:t>
-      </w:r>
-      <w:r>
-        <w:t>=</w:t>
-      </w:r>
-      <w:r>
-        <w:t xml:space="preserve"> </w:t>
-      </w:r>
-      <w:r>
-        <w:t>45 calls to run_</w:t>
-      </w:r>
-      <w:proofErr w:type="gramStart"/>
-      <w:r>
-        <w:t>wbgt(</w:t>
-      </w:r>
-      <w:proofErr w:type="gramEnd"/>
-      <w:r>
-        <w:t>)</w:t>
-      </w:r>
-    </w:p>
-    <w:p>
-      <w:pPr>
-        <w:spacing w:line="276" w:lineRule="auto"/>
-      </w:pPr>
-    </w:p>
-    <w:p>
-      <w:pPr>
-        <w:spacing w:line="276" w:lineRule="auto"/>
-      </w:pPr>
-      <w:r>
-        <w:t xml:space="preserve">This script is designed to generate two different </w:t>
-      </w:r>
-      <w:r>
-        <w:t>‘</w:t>
-      </w:r>
-      <w:r>
-        <w:t>kinds</w:t>
-      </w:r>
-      <w:r>
-        <w:t>’</w:t>
-      </w:r>
-      <w:r>
-        <w:t xml:space="preserve"> of </w:t>
-      </w:r>
-      <w:proofErr w:type="spellStart"/>
-      <w:r>
-        <w:t>dataframe</w:t>
-      </w:r>
-      <w:proofErr w:type="spellEnd"/>
-      <w:r>
-        <w:t>. The first (</w:t>
-      </w:r>
-      <w:proofErr w:type="gramStart"/>
-      <w:r>
-        <w:t>e.g.</w:t>
-      </w:r>
-      <w:proofErr w:type="gramEnd"/>
-      <w:r>
-        <w:t xml:space="preserve"> </w:t>
-      </w:r>
-      <w:r>
-        <w:t>gfdl_ssp126_stull</w:t>
-      </w:r>
-      <w:r>
-        <w:t xml:space="preserve">) is a list of length 1302; an element for every point across the landscape. Within each element there’s a </w:t>
-      </w:r>
-      <w:proofErr w:type="spellStart"/>
-      <w:r>
-        <w:t>tibble</w:t>
-      </w:r>
-      <w:proofErr w:type="spellEnd"/>
-      <w:r>
         <w:t xml:space="preserve"> of length 10,957; a row for every day in the year from 2021 – 2050.</w:t>
       </w:r>
     </w:p>
@@ -805,7 +867,6 @@
         <w:spacing w:line="276" w:lineRule="auto"/>
       </w:pPr>
       <w:r>
-        <w:lastRenderedPageBreak/>
         <w:t xml:space="preserve">The second </w:t>
       </w:r>
       <w:proofErr w:type="spellStart"/>

</xml_diff>